<commit_message>
Attempting multiple networkstream requests
</commit_message>
<xml_diff>
--- a/Features.docx
+++ b/Features.docx
@@ -24,7 +24,10 @@
       </w:r>
       <w:r>
         <w:br/>
-        <w:t>CTRL-Q to quit</w:t>
+        <w:t xml:space="preserve">CTRL-Q to </w:t>
+      </w:r>
+      <w:r>
+        <w:t>exit</w:t>
       </w:r>
       <w:bookmarkStart w:id="0" w:name="_GoBack"/>
       <w:bookmarkEnd w:id="0"/>
@@ -67,6 +70,18 @@
       <w:proofErr w:type="spellEnd"/>
       <w:r>
         <w:t xml:space="preserve"> scroll</w:t>
+      </w:r>
+      <w:r>
+        <w:br/>
+        <w:t>/c sends chat</w:t>
+      </w:r>
+      <w:r>
+        <w:br/>
+        <w:t>/exit exits game</w:t>
+      </w:r>
+      <w:r>
+        <w:br/>
+        <w:t>/quit exits game</w:t>
       </w:r>
     </w:p>
     <w:sectPr>

</xml_diff>